<commit_message>
Actualización del script de la bd y del fichero de servicios REST
</commit_message>
<xml_diff>
--- a/REST/ServiciosRest.docx
+++ b/REST/ServiciosRest.docx
@@ -77,11 +77,9 @@
             <w:tcW w:w="1021" w:type="dxa"/>
           </w:tcPr>
           <w:p>
-            <w:proofErr w:type="spellStart"/>
             <w:r>
               <w:t>Get</w:t>
             </w:r>
-            <w:proofErr w:type="spellEnd"/>
           </w:p>
         </w:tc>
       </w:tr>
@@ -116,11 +114,9 @@
             <w:tcW w:w="1021" w:type="dxa"/>
           </w:tcPr>
           <w:p>
-            <w:proofErr w:type="spellStart"/>
             <w:r>
               <w:t>Get</w:t>
             </w:r>
-            <w:proofErr w:type="spellEnd"/>
           </w:p>
         </w:tc>
       </w:tr>
@@ -158,11 +154,9 @@
             <w:tcW w:w="1021" w:type="dxa"/>
           </w:tcPr>
           <w:p>
-            <w:proofErr w:type="spellStart"/>
             <w:r>
               <w:t>Get</w:t>
             </w:r>
-            <w:proofErr w:type="spellEnd"/>
           </w:p>
         </w:tc>
       </w:tr>
@@ -197,11 +191,9 @@
             <w:tcW w:w="1021" w:type="dxa"/>
           </w:tcPr>
           <w:p>
-            <w:proofErr w:type="spellStart"/>
             <w:r>
               <w:t>Get</w:t>
             </w:r>
-            <w:proofErr w:type="spellEnd"/>
           </w:p>
         </w:tc>
       </w:tr>
@@ -236,25 +228,21 @@
             <w:tcW w:w="1021" w:type="dxa"/>
           </w:tcPr>
           <w:p>
-            <w:proofErr w:type="spellStart"/>
             <w:r>
               <w:t>Get</w:t>
             </w:r>
-            <w:proofErr w:type="spellEnd"/>
-          </w:p>
-        </w:tc>
-      </w:tr>
-      <w:tr>
-        <w:tc>
-          <w:tcPr>
-            <w:tcW w:w="2140" w:type="dxa"/>
-          </w:tcPr>
-          <w:p>
-            <w:proofErr w:type="spellStart"/>
+          </w:p>
+        </w:tc>
+      </w:tr>
+      <w:tr>
+        <w:tc>
+          <w:tcPr>
+            <w:tcW w:w="2140" w:type="dxa"/>
+          </w:tcPr>
+          <w:p>
             <w:r>
               <w:t>SeriesPendientes</w:t>
             </w:r>
-            <w:proofErr w:type="spellEnd"/>
           </w:p>
         </w:tc>
         <w:tc>
@@ -277,11 +265,9 @@
             <w:tcW w:w="1021" w:type="dxa"/>
           </w:tcPr>
           <w:p>
-            <w:proofErr w:type="spellStart"/>
             <w:r>
               <w:t>Get</w:t>
             </w:r>
-            <w:proofErr w:type="spellEnd"/>
           </w:p>
         </w:tc>
       </w:tr>
@@ -303,25 +289,21 @@
             <w:tcW w:w="1021" w:type="dxa"/>
           </w:tcPr>
           <w:p>
-            <w:proofErr w:type="spellStart"/>
             <w:r>
               <w:t>Put</w:t>
             </w:r>
-            <w:proofErr w:type="spellEnd"/>
-          </w:p>
-        </w:tc>
-      </w:tr>
-      <w:tr>
-        <w:tc>
-          <w:tcPr>
-            <w:tcW w:w="2140" w:type="dxa"/>
-          </w:tcPr>
-          <w:p>
-            <w:proofErr w:type="spellStart"/>
+          </w:p>
+        </w:tc>
+      </w:tr>
+      <w:tr>
+        <w:tc>
+          <w:tcPr>
+            <w:tcW w:w="2140" w:type="dxa"/>
+          </w:tcPr>
+          <w:p>
             <w:r>
               <w:t>SeriesFinalizadas</w:t>
             </w:r>
-            <w:proofErr w:type="spellEnd"/>
           </w:p>
         </w:tc>
         <w:tc>
@@ -344,11 +326,9 @@
             <w:tcW w:w="1021" w:type="dxa"/>
           </w:tcPr>
           <w:p>
-            <w:proofErr w:type="spellStart"/>
             <w:r>
               <w:t>Get</w:t>
             </w:r>
-            <w:proofErr w:type="spellEnd"/>
           </w:p>
         </w:tc>
       </w:tr>
@@ -370,25 +350,21 @@
             <w:tcW w:w="1021" w:type="dxa"/>
           </w:tcPr>
           <w:p>
-            <w:proofErr w:type="spellStart"/>
             <w:r>
               <w:t>Put</w:t>
             </w:r>
-            <w:proofErr w:type="spellEnd"/>
-          </w:p>
-        </w:tc>
-      </w:tr>
-      <w:tr>
-        <w:tc>
-          <w:tcPr>
-            <w:tcW w:w="2140" w:type="dxa"/>
-          </w:tcPr>
-          <w:p>
-            <w:proofErr w:type="spellStart"/>
+          </w:p>
+        </w:tc>
+      </w:tr>
+      <w:tr>
+        <w:tc>
+          <w:tcPr>
+            <w:tcW w:w="2140" w:type="dxa"/>
+          </w:tcPr>
+          <w:p>
             <w:r>
               <w:t>SeriesEmpezadas</w:t>
             </w:r>
-            <w:proofErr w:type="spellEnd"/>
           </w:p>
         </w:tc>
         <w:tc>
@@ -411,11 +387,9 @@
             <w:tcW w:w="1021" w:type="dxa"/>
           </w:tcPr>
           <w:p>
-            <w:proofErr w:type="spellStart"/>
             <w:r>
               <w:t>Get</w:t>
             </w:r>
-            <w:proofErr w:type="spellEnd"/>
           </w:p>
         </w:tc>
       </w:tr>
@@ -437,11 +411,9 @@
             <w:tcW w:w="1021" w:type="dxa"/>
           </w:tcPr>
           <w:p>
-            <w:proofErr w:type="spellStart"/>
             <w:r>
               <w:t>Put</w:t>
             </w:r>
-            <w:proofErr w:type="spellEnd"/>
           </w:p>
         </w:tc>
       </w:tr>
@@ -456,79 +428,91 @@
             </w:r>
           </w:p>
         </w:tc>
+        <w:bookmarkStart w:id="0" w:name="_GoBack"/>
+        <w:bookmarkEnd w:id="0"/>
+        <w:tc>
+          <w:tcPr>
+            <w:tcW w:w="7561" w:type="dxa"/>
+          </w:tcPr>
+          <w:p>
+            <w:r>
+              <w:fldChar w:fldCharType="begin"/>
+            </w:r>
+            <w:r>
+              <w:instrText xml:space="preserve"> HYPERLINK "</w:instrText>
+            </w:r>
+            <w:r>
+              <w:instrText>http://polaflix.com/Usuario/{nombre}/Factura/{id}</w:instrText>
+            </w:r>
+            <w:r>
+              <w:instrText xml:space="preserve">" </w:instrText>
+            </w:r>
+            <w:r>
+              <w:fldChar w:fldCharType="separate"/>
+            </w:r>
+            <w:r>
+              <w:rPr>
+                <w:rStyle w:val="Hipervnculo"/>
+              </w:rPr>
+              <w:t>http://polaflix.com/Usuario/{nombre}/Factura/{id}</w:t>
+            </w:r>
+            <w:r>
+              <w:fldChar w:fldCharType="end"/>
+            </w:r>
+          </w:p>
+        </w:tc>
+        <w:tc>
+          <w:tcPr>
+            <w:tcW w:w="1021" w:type="dxa"/>
+          </w:tcPr>
+          <w:p>
+            <w:r>
+              <w:t>Get</w:t>
+            </w:r>
+          </w:p>
+        </w:tc>
+      </w:tr>
+      <w:tr>
+        <w:tc>
+          <w:tcPr>
+            <w:tcW w:w="2140" w:type="dxa"/>
+          </w:tcPr>
+          <w:p/>
+        </w:tc>
+        <w:tc>
+          <w:tcPr>
+            <w:tcW w:w="7561" w:type="dxa"/>
+          </w:tcPr>
+          <w:p/>
+        </w:tc>
+        <w:tc>
+          <w:tcPr>
+            <w:tcW w:w="1021" w:type="dxa"/>
+          </w:tcPr>
+          <w:p>
+            <w:r>
+              <w:t>Put</w:t>
+            </w:r>
+          </w:p>
+        </w:tc>
+      </w:tr>
+      <w:tr>
+        <w:tc>
+          <w:tcPr>
+            <w:tcW w:w="2140" w:type="dxa"/>
+          </w:tcPr>
+          <w:p>
+            <w:r>
+              <w:t>CapitulosVisualizados</w:t>
+            </w:r>
+          </w:p>
+        </w:tc>
         <w:tc>
           <w:tcPr>
             <w:tcW w:w="7561" w:type="dxa"/>
           </w:tcPr>
           <w:p>
             <w:hyperlink r:id="rId12" w:history="1">
-              <w:r>
-                <w:rPr>
-                  <w:rStyle w:val="Hipervnculo"/>
-                </w:rPr>
-                <w:t>http://polaflix.com/Usuario/{nombre}/EspacioPersonal/{id}/Factura/{id}</w:t>
-              </w:r>
-            </w:hyperlink>
-          </w:p>
-        </w:tc>
-        <w:tc>
-          <w:tcPr>
-            <w:tcW w:w="1021" w:type="dxa"/>
-          </w:tcPr>
-          <w:p>
-            <w:proofErr w:type="spellStart"/>
-            <w:r>
-              <w:t>Get</w:t>
-            </w:r>
-            <w:proofErr w:type="spellEnd"/>
-          </w:p>
-        </w:tc>
-      </w:tr>
-      <w:tr>
-        <w:tc>
-          <w:tcPr>
-            <w:tcW w:w="2140" w:type="dxa"/>
-          </w:tcPr>
-          <w:p/>
-        </w:tc>
-        <w:tc>
-          <w:tcPr>
-            <w:tcW w:w="7561" w:type="dxa"/>
-          </w:tcPr>
-          <w:p/>
-        </w:tc>
-        <w:tc>
-          <w:tcPr>
-            <w:tcW w:w="1021" w:type="dxa"/>
-          </w:tcPr>
-          <w:p>
-            <w:proofErr w:type="spellStart"/>
-            <w:r>
-              <w:t>Put</w:t>
-            </w:r>
-            <w:proofErr w:type="spellEnd"/>
-          </w:p>
-        </w:tc>
-      </w:tr>
-      <w:tr>
-        <w:tc>
-          <w:tcPr>
-            <w:tcW w:w="2140" w:type="dxa"/>
-          </w:tcPr>
-          <w:p>
-            <w:proofErr w:type="spellStart"/>
-            <w:r>
-              <w:t>CapitulosVisualizados</w:t>
-            </w:r>
-            <w:proofErr w:type="spellEnd"/>
-          </w:p>
-        </w:tc>
-        <w:tc>
-          <w:tcPr>
-            <w:tcW w:w="7561" w:type="dxa"/>
-          </w:tcPr>
-          <w:p>
-            <w:hyperlink r:id="rId13" w:history="1">
               <w:r>
                 <w:rPr>
                   <w:rStyle w:val="Hipervnculo"/>
@@ -543,11 +527,9 @@
             <w:tcW w:w="1021" w:type="dxa"/>
           </w:tcPr>
           <w:p>
-            <w:proofErr w:type="spellStart"/>
             <w:r>
               <w:t>Get</w:t>
             </w:r>
-            <w:proofErr w:type="spellEnd"/>
           </w:p>
         </w:tc>
       </w:tr>
@@ -569,11 +551,9 @@
             <w:tcW w:w="1021" w:type="dxa"/>
           </w:tcPr>
           <w:p>
-            <w:proofErr w:type="spellStart"/>
             <w:r>
               <w:t>Put</w:t>
             </w:r>
-            <w:proofErr w:type="spellEnd"/>
           </w:p>
         </w:tc>
       </w:tr>
@@ -582,8 +562,6 @@
       <w:pPr>
         <w:ind w:left="708" w:hanging="708"/>
       </w:pPr>
-      <w:bookmarkStart w:id="0" w:name="_GoBack"/>
-      <w:bookmarkEnd w:id="0"/>
     </w:p>
     <w:sectPr>
       <w:pgSz w:w="11906" w:h="16838"/>
@@ -718,6 +696,7 @@
     <w:lsdException w:name="HTML Sample" w:semiHidden="1" w:unhideWhenUsed="1"/>
     <w:lsdException w:name="HTML Typewriter" w:semiHidden="1" w:unhideWhenUsed="1"/>
     <w:lsdException w:name="HTML Variable" w:semiHidden="1" w:unhideWhenUsed="1"/>
+    <w:lsdException w:name="Normal Table" w:semiHidden="1" w:unhideWhenUsed="1"/>
     <w:lsdException w:name="annotation subject" w:semiHidden="1" w:unhideWhenUsed="1"/>
     <w:lsdException w:name="No List" w:semiHidden="1" w:unhideWhenUsed="1"/>
     <w:lsdException w:name="Outline List 1" w:semiHidden="1" w:unhideWhenUsed="1"/>
@@ -762,6 +741,7 @@
     <w:lsdException w:name="Table Professional" w:semiHidden="1" w:unhideWhenUsed="1"/>
     <w:lsdException w:name="Table Subtle 1" w:semiHidden="1" w:unhideWhenUsed="1"/>
     <w:lsdException w:name="Table Subtle 2" w:semiHidden="1" w:unhideWhenUsed="1"/>
+    <w:lsdException w:name="Table Web 1" w:semiHidden="1" w:unhideWhenUsed="1"/>
     <w:lsdException w:name="Table Web 2" w:semiHidden="1" w:unhideWhenUsed="1"/>
     <w:lsdException w:name="Table Web 3" w:semiHidden="1" w:unhideWhenUsed="1"/>
     <w:lsdException w:name="Balloon Text" w:semiHidden="1" w:unhideWhenUsed="1"/>
@@ -1047,6 +1027,18 @@
       <w:u w:val="single"/>
     </w:rPr>
   </w:style>
+  <w:style w:type="character" w:styleId="Mencionar">
+    <w:name w:val="Mention"/>
+    <w:basedOn w:val="Fuentedeprrafopredeter"/>
+    <w:uiPriority w:val="99"/>
+    <w:semiHidden/>
+    <w:unhideWhenUsed/>
+    <w:rsid w:val="001662AA"/>
+    <w:rPr>
+      <w:color w:val="2B579A"/>
+      <w:shd w:val="clear" w:color="auto" w:fill="E6E6E6"/>
+    </w:rPr>
+  </w:style>
 </w:styles>
 </file>
 

</xml_diff>